<commit_message>
terminos y condiciones... lecciones aprendidas
</commit_message>
<xml_diff>
--- a/Entregables/Reglas de negocio y aspectos legales/Terminos y condiciones.docx
+++ b/Entregables/Reglas de negocio y aspectos legales/Terminos y condiciones.docx
@@ -1,10 +1,10 @@
 
 <file path=word/document.xml><?xml version="1.0" encoding="utf-8"?>
-<w:document xmlns:wpc="http://schemas.microsoft.com/office/word/2010/wordprocessingCanvas" xmlns:mc="http://schemas.openxmlformats.org/markup-compatibility/2006" xmlns:o="urn:schemas-microsoft-com:office:office" xmlns:r="http://schemas.openxmlformats.org/officeDocument/2006/relationships" xmlns:m="http://schemas.openxmlformats.org/officeDocument/2006/math" xmlns:v="urn:schemas-microsoft-com:vml" xmlns:wp14="http://schemas.microsoft.com/office/word/2010/wordprocessingDrawing" xmlns:wp="http://schemas.openxmlformats.org/drawingml/2006/wordprocessingDrawing" xmlns:w10="urn:schemas-microsoft-com:office:word" xmlns:w="http://schemas.openxmlformats.org/wordprocessingml/2006/main" xmlns:w14="http://schemas.microsoft.com/office/word/2010/wordml" xmlns:w15="http://schemas.microsoft.com/office/word/2012/wordml" xmlns:wpg="http://schemas.microsoft.com/office/word/2010/wordprocessingGroup" xmlns:wpi="http://schemas.microsoft.com/office/word/2010/wordprocessingInk" xmlns:wne="http://schemas.microsoft.com/office/word/2006/wordml" xmlns:wps="http://schemas.microsoft.com/office/word/2010/wordprocessingShape" mc:Ignorable="w14 w15 wp14">
+<w:document xmlns:ve="http://schemas.openxmlformats.org/markup-compatibility/2006" xmlns:o="urn:schemas-microsoft-com:office:office" xmlns:r="http://schemas.openxmlformats.org/officeDocument/2006/relationships" xmlns:m="http://schemas.openxmlformats.org/officeDocument/2006/math" xmlns:v="urn:schemas-microsoft-com:vml" xmlns:wp="http://schemas.openxmlformats.org/drawingml/2006/wordprocessingDrawing" xmlns:w10="urn:schemas-microsoft-com:office:word" xmlns:w="http://schemas.openxmlformats.org/wordprocessingml/2006/main" xmlns:wne="http://schemas.microsoft.com/office/word/2006/wordml">
   <w:body>
     <w:p>
       <w:pPr>
-        <w:pStyle w:val="Heading1"/>
+        <w:pStyle w:val="Ttulo1"/>
       </w:pPr>
       <w:r>
         <w:t>TÉRMINOS Y CONDICIONES GENERALES DE USO DEL SITIO</w:t>
@@ -49,13 +49,21 @@
     </w:p>
     <w:p>
       <w:r>
-        <w:t>El Usuario deberá leer, entender y aceptar todas las condiciones establecidas en los Términos y Condiciones y demás documentos incorporados a éstos por referencia, previo a su registro como Usuario de AsociateYa.</w:t>
+        <w:t xml:space="preserve">El Usuario deberá leer, entender y aceptar todas las condiciones establecidas en los Términos y Condiciones y demás documentos incorporados a éstos por referencia, </w:t>
+      </w:r>
+      <w:proofErr w:type="gramStart"/>
+      <w:r>
+        <w:t>previo</w:t>
+      </w:r>
+      <w:proofErr w:type="gramEnd"/>
+      <w:r>
+        <w:t xml:space="preserve"> a su registro como Usuario de AsociateYa.</w:t>
       </w:r>
     </w:p>
     <w:p/>
     <w:p>
       <w:pPr>
-        <w:pStyle w:val="Heading2"/>
+        <w:pStyle w:val="Ttulo2"/>
       </w:pPr>
       <w:r>
         <w:t>A. Capacidad</w:t>
@@ -68,7 +76,7 @@
     </w:p>
     <w:p>
       <w:pPr>
-        <w:pStyle w:val="ListParagraph"/>
+        <w:pStyle w:val="Prrafodelista"/>
         <w:numPr>
           <w:ilvl w:val="0"/>
           <w:numId w:val="1"/>
@@ -80,7 +88,7 @@
     </w:p>
     <w:p>
       <w:pPr>
-        <w:pStyle w:val="ListParagraph"/>
+        <w:pStyle w:val="Prrafodelista"/>
         <w:numPr>
           <w:ilvl w:val="0"/>
           <w:numId w:val="1"/>
@@ -92,7 +100,7 @@
     </w:p>
     <w:p>
       <w:pPr>
-        <w:pStyle w:val="ListParagraph"/>
+        <w:pStyle w:val="Prrafodelista"/>
         <w:numPr>
           <w:ilvl w:val="0"/>
           <w:numId w:val="1"/>
@@ -110,7 +118,7 @@
     <w:p/>
     <w:p>
       <w:pPr>
-        <w:pStyle w:val="Heading2"/>
+        <w:pStyle w:val="Ttulo2"/>
       </w:pPr>
       <w:r>
         <w:lastRenderedPageBreak/>
@@ -149,7 +157,7 @@
     <w:p/>
     <w:p>
       <w:pPr>
-        <w:pStyle w:val="Heading2"/>
+        <w:pStyle w:val="Ttulo2"/>
       </w:pPr>
       <w:r>
         <w:t>C. Condiciones de Uso</w:t>
@@ -158,7 +166,7 @@
     <w:p/>
     <w:p>
       <w:pPr>
-        <w:pStyle w:val="Subtitle"/>
+        <w:pStyle w:val="Subttulo"/>
       </w:pPr>
       <w:r>
         <w:t>1. Acceso a la Página Web.</w:t>
@@ -171,7 +179,7 @@
     </w:p>
     <w:p>
       <w:pPr>
-        <w:pStyle w:val="Subtitle"/>
+        <w:pStyle w:val="Subttulo"/>
       </w:pPr>
       <w:r>
         <w:t>2. Necesidad de Registro</w:t>
@@ -326,7 +334,7 @@
     <w:p/>
     <w:p>
       <w:pPr>
-        <w:pStyle w:val="Subtitle"/>
+        <w:pStyle w:val="Subttulo"/>
       </w:pPr>
       <w:r>
         <w:t>3. Obligación de mantener actualizados los Datos Personales.</w:t>
@@ -365,7 +373,7 @@
     <w:p/>
     <w:p>
       <w:pPr>
-        <w:pStyle w:val="Subtitle"/>
+        <w:pStyle w:val="Subttulo"/>
       </w:pPr>
       <w:r>
         <w:t>4. Acceso a la cuenta personal y obligación de confidencialidad de la Clave de Seguridad.</w:t>
@@ -417,7 +425,7 @@
     <w:p/>
     <w:p>
       <w:pPr>
-        <w:pStyle w:val="Subtitle"/>
+        <w:pStyle w:val="Subttulo"/>
       </w:pPr>
       <w:r>
         <w:t>5. Normas generales de utilización de la Página Web.</w:t>
@@ -457,7 +465,7 @@
     </w:p>
     <w:p>
       <w:pPr>
-        <w:pStyle w:val="ListParagraph"/>
+        <w:pStyle w:val="Prrafodelista"/>
         <w:numPr>
           <w:ilvl w:val="0"/>
           <w:numId w:val="3"/>
@@ -469,7 +477,7 @@
     </w:p>
     <w:p>
       <w:pPr>
-        <w:pStyle w:val="ListParagraph"/>
+        <w:pStyle w:val="Prrafodelista"/>
         <w:numPr>
           <w:ilvl w:val="0"/>
           <w:numId w:val="3"/>
@@ -487,7 +495,7 @@
     </w:p>
     <w:p>
       <w:pPr>
-        <w:pStyle w:val="ListParagraph"/>
+        <w:pStyle w:val="Prrafodelista"/>
         <w:numPr>
           <w:ilvl w:val="0"/>
           <w:numId w:val="3"/>
@@ -499,7 +507,7 @@
     </w:p>
     <w:p>
       <w:pPr>
-        <w:pStyle w:val="ListParagraph"/>
+        <w:pStyle w:val="Prrafodelista"/>
         <w:numPr>
           <w:ilvl w:val="0"/>
           <w:numId w:val="3"/>
@@ -511,7 +519,7 @@
     </w:p>
     <w:p>
       <w:pPr>
-        <w:pStyle w:val="ListParagraph"/>
+        <w:pStyle w:val="Prrafodelista"/>
         <w:numPr>
           <w:ilvl w:val="0"/>
           <w:numId w:val="3"/>
@@ -526,7 +534,7 @@
     </w:p>
     <w:p>
       <w:pPr>
-        <w:pStyle w:val="ListParagraph"/>
+        <w:pStyle w:val="Prrafodelista"/>
         <w:numPr>
           <w:ilvl w:val="0"/>
           <w:numId w:val="3"/>
@@ -538,7 +546,7 @@
     </w:p>
     <w:p>
       <w:pPr>
-        <w:pStyle w:val="ListParagraph"/>
+        <w:pStyle w:val="Prrafodelista"/>
         <w:numPr>
           <w:ilvl w:val="0"/>
           <w:numId w:val="3"/>
@@ -556,7 +564,7 @@
     </w:p>
     <w:p>
       <w:pPr>
-        <w:pStyle w:val="ListParagraph"/>
+        <w:pStyle w:val="Prrafodelista"/>
         <w:numPr>
           <w:ilvl w:val="0"/>
           <w:numId w:val="3"/>
@@ -595,7 +603,7 @@
     <w:p/>
     <w:p>
       <w:pPr>
-        <w:pStyle w:val="Subtitle"/>
+        <w:pStyle w:val="Subttulo"/>
       </w:pPr>
       <w:r>
         <w:lastRenderedPageBreak/>
@@ -609,7 +617,7 @@
     </w:p>
     <w:p>
       <w:pPr>
-        <w:pStyle w:val="ListParagraph"/>
+        <w:pStyle w:val="Prrafodelista"/>
         <w:numPr>
           <w:ilvl w:val="0"/>
           <w:numId w:val="5"/>
@@ -624,7 +632,7 @@
     </w:p>
     <w:p>
       <w:pPr>
-        <w:pStyle w:val="ListParagraph"/>
+        <w:pStyle w:val="Prrafodelista"/>
         <w:numPr>
           <w:ilvl w:val="0"/>
           <w:numId w:val="5"/>
@@ -648,7 +656,7 @@
     </w:p>
     <w:p>
       <w:pPr>
-        <w:pStyle w:val="ListParagraph"/>
+        <w:pStyle w:val="Prrafodelista"/>
         <w:numPr>
           <w:ilvl w:val="0"/>
           <w:numId w:val="5"/>
@@ -675,7 +683,7 @@
     </w:p>
     <w:p>
       <w:pPr>
-        <w:pStyle w:val="ListParagraph"/>
+        <w:pStyle w:val="Prrafodelista"/>
         <w:numPr>
           <w:ilvl w:val="0"/>
           <w:numId w:val="5"/>
@@ -687,7 +695,7 @@
     </w:p>
     <w:p>
       <w:pPr>
-        <w:pStyle w:val="ListParagraph"/>
+        <w:pStyle w:val="Prrafodelista"/>
         <w:numPr>
           <w:ilvl w:val="0"/>
           <w:numId w:val="5"/>
@@ -705,7 +713,7 @@
     </w:p>
     <w:p>
       <w:pPr>
-        <w:pStyle w:val="ListParagraph"/>
+        <w:pStyle w:val="Prrafodelista"/>
         <w:numPr>
           <w:ilvl w:val="0"/>
           <w:numId w:val="5"/>
@@ -798,7 +806,7 @@
     <w:p/>
     <w:p>
       <w:pPr>
-        <w:pStyle w:val="Subtitle"/>
+        <w:pStyle w:val="Subttulo"/>
       </w:pPr>
       <w:r>
         <w:t>7. Contenidos y servicios enlazados a través de la Página Web.</w:t>
@@ -853,7 +861,7 @@
     <w:p/>
     <w:p>
       <w:pPr>
-        <w:pStyle w:val="Subtitle"/>
+        <w:pStyle w:val="Subttulo"/>
       </w:pPr>
       <w:r>
         <w:t>8. Propiedad intelectual e industrial.</w:t>
@@ -886,7 +894,7 @@
     <w:p/>
     <w:p>
       <w:pPr>
-        <w:pStyle w:val="Subtitle"/>
+        <w:pStyle w:val="Subttulo"/>
       </w:pPr>
       <w:r>
         <w:t>9. Sanciones</w:t>
@@ -905,7 +913,7 @@
     </w:p>
     <w:p>
       <w:pPr>
-        <w:pStyle w:val="ListParagraph"/>
+        <w:pStyle w:val="Prrafodelista"/>
         <w:numPr>
           <w:ilvl w:val="0"/>
           <w:numId w:val="7"/>
@@ -920,7 +928,7 @@
     </w:p>
     <w:p>
       <w:pPr>
-        <w:pStyle w:val="ListParagraph"/>
+        <w:pStyle w:val="Prrafodelista"/>
         <w:numPr>
           <w:ilvl w:val="0"/>
           <w:numId w:val="7"/>
@@ -938,7 +946,7 @@
     </w:p>
     <w:p>
       <w:pPr>
-        <w:pStyle w:val="ListParagraph"/>
+        <w:pStyle w:val="Prrafodelista"/>
         <w:numPr>
           <w:ilvl w:val="0"/>
           <w:numId w:val="7"/>
@@ -959,7 +967,7 @@
     </w:p>
     <w:p>
       <w:pPr>
-        <w:pStyle w:val="ListParagraph"/>
+        <w:pStyle w:val="Prrafodelista"/>
         <w:numPr>
           <w:ilvl w:val="0"/>
           <w:numId w:val="7"/>
@@ -984,7 +992,7 @@
     <w:p/>
     <w:p>
       <w:pPr>
-        <w:pStyle w:val="Subtitle"/>
+        <w:pStyle w:val="Subttulo"/>
       </w:pPr>
       <w:r>
         <w:t>10. Indemnidad</w:t>
@@ -998,7 +1006,7 @@
     <w:p/>
     <w:p>
       <w:pPr>
-        <w:pStyle w:val="Subtitle"/>
+        <w:pStyle w:val="Subttulo"/>
       </w:pPr>
       <w:r>
         <w:t>D. Nulidad e ineficacia de las cláusulas.</w:t>
@@ -1013,7 +1021,7 @@
     <w:p/>
     <w:p>
       <w:pPr>
-        <w:pStyle w:val="Subtitle"/>
+        <w:pStyle w:val="Subttulo"/>
       </w:pPr>
       <w:r>
         <w:t>E. Privacidad de la información.</w:t>
@@ -1035,7 +1043,7 @@
     <w:p/>
     <w:p>
       <w:pPr>
-        <w:pStyle w:val="Subtitle"/>
+        <w:pStyle w:val="Subttulo"/>
       </w:pPr>
       <w:r>
         <w:t>F. Alcance de los servicios de AsociateYa.</w:t>
@@ -1048,7 +1056,7 @@
     </w:p>
     <w:p>
       <w:pPr>
-        <w:pStyle w:val="ListParagraph"/>
+        <w:pStyle w:val="Prrafodelista"/>
         <w:numPr>
           <w:ilvl w:val="0"/>
           <w:numId w:val="8"/>
@@ -1072,7 +1080,7 @@
     </w:p>
     <w:p>
       <w:pPr>
-        <w:pStyle w:val="ListParagraph"/>
+        <w:pStyle w:val="Prrafodelista"/>
         <w:numPr>
           <w:ilvl w:val="0"/>
           <w:numId w:val="8"/>
@@ -1105,7 +1113,7 @@
     </w:p>
     <w:p>
       <w:pPr>
-        <w:pStyle w:val="ListParagraph"/>
+        <w:pStyle w:val="Prrafodelista"/>
         <w:numPr>
           <w:ilvl w:val="0"/>
           <w:numId w:val="8"/>
@@ -1132,7 +1140,7 @@
     </w:p>
     <w:p>
       <w:pPr>
-        <w:pStyle w:val="ListParagraph"/>
+        <w:pStyle w:val="Prrafodelista"/>
         <w:numPr>
           <w:ilvl w:val="1"/>
           <w:numId w:val="8"/>
@@ -1144,7 +1152,7 @@
     </w:p>
     <w:p>
       <w:pPr>
-        <w:pStyle w:val="ListParagraph"/>
+        <w:pStyle w:val="Prrafodelista"/>
         <w:numPr>
           <w:ilvl w:val="1"/>
           <w:numId w:val="8"/>
@@ -1156,7 +1164,7 @@
     </w:p>
     <w:p>
       <w:pPr>
-        <w:pStyle w:val="ListParagraph"/>
+        <w:pStyle w:val="Prrafodelista"/>
         <w:numPr>
           <w:ilvl w:val="1"/>
           <w:numId w:val="8"/>
@@ -1168,7 +1176,7 @@
     </w:p>
     <w:p>
       <w:pPr>
-        <w:pStyle w:val="ListParagraph"/>
+        <w:pStyle w:val="Prrafodelista"/>
         <w:numPr>
           <w:ilvl w:val="1"/>
           <w:numId w:val="8"/>
@@ -1190,7 +1198,7 @@
     </w:p>
     <w:p>
       <w:pPr>
-        <w:pStyle w:val="ListParagraph"/>
+        <w:pStyle w:val="Prrafodelista"/>
         <w:numPr>
           <w:ilvl w:val="1"/>
           <w:numId w:val="8"/>
@@ -1208,7 +1216,13 @@
         <w:t>La reunión</w:t>
       </w:r>
       <w:r>
-        <w:t xml:space="preserve">, conlleva la firma de un contrato en donde especifica la obligación del Usuario emprendedor a que, una vez que se recaudado el dinero acordado, deberá </w:t>
+        <w:t xml:space="preserve">, conlleva la firma de un contrato </w:t>
+      </w:r>
+      <w:r>
+        <w:t xml:space="preserve">de inversión </w:t>
+      </w:r>
+      <w:r>
+        <w:t xml:space="preserve">en donde especifica la obligación del Usuario emprendedor a que, una vez que se recaudado el dinero acordado, deberá </w:t>
       </w:r>
       <w:r>
         <w:t>aceptar la venta del porcentaje de su Sociedad al precio acordado.</w:t>
@@ -1217,7 +1231,7 @@
     <w:p/>
     <w:p>
       <w:pPr>
-        <w:pStyle w:val="Subtitle"/>
+        <w:pStyle w:val="Subttulo"/>
       </w:pPr>
       <w:r>
         <w:t>G. Legislación aplicable y jurisdicción competente.</w:t>
@@ -1242,8 +1256,8 @@
 </file>
 
 <file path=word/numbering.xml><?xml version="1.0" encoding="utf-8"?>
-<w:numbering xmlns:wpc="http://schemas.microsoft.com/office/word/2010/wordprocessingCanvas" xmlns:mc="http://schemas.openxmlformats.org/markup-compatibility/2006" xmlns:o="urn:schemas-microsoft-com:office:office" xmlns:r="http://schemas.openxmlformats.org/officeDocument/2006/relationships" xmlns:m="http://schemas.openxmlformats.org/officeDocument/2006/math" xmlns:v="urn:schemas-microsoft-com:vml" xmlns:wp14="http://schemas.microsoft.com/office/word/2010/wordprocessingDrawing" xmlns:wp="http://schemas.openxmlformats.org/drawingml/2006/wordprocessingDrawing" xmlns:w10="urn:schemas-microsoft-com:office:word" xmlns:w="http://schemas.openxmlformats.org/wordprocessingml/2006/main" xmlns:w14="http://schemas.microsoft.com/office/word/2010/wordml" xmlns:w15="http://schemas.microsoft.com/office/word/2012/wordml" xmlns:wpg="http://schemas.microsoft.com/office/word/2010/wordprocessingGroup" xmlns:wpi="http://schemas.microsoft.com/office/word/2010/wordprocessingInk" xmlns:wne="http://schemas.microsoft.com/office/word/2006/wordml" xmlns:wps="http://schemas.microsoft.com/office/word/2010/wordprocessingShape" mc:Ignorable="w14 w15 wp14">
-  <w:abstractNum w:abstractNumId="0" w15:restartNumberingAfterBreak="0">
+<w:numbering xmlns:ve="http://schemas.openxmlformats.org/markup-compatibility/2006" xmlns:o="urn:schemas-microsoft-com:office:office" xmlns:r="http://schemas.openxmlformats.org/officeDocument/2006/relationships" xmlns:m="http://schemas.openxmlformats.org/officeDocument/2006/math" xmlns:v="urn:schemas-microsoft-com:vml" xmlns:wp="http://schemas.openxmlformats.org/drawingml/2006/wordprocessingDrawing" xmlns:w10="urn:schemas-microsoft-com:office:word" xmlns:w="http://schemas.openxmlformats.org/wordprocessingml/2006/main" xmlns:wne="http://schemas.microsoft.com/office/word/2006/wordml">
+  <w:abstractNum w:abstractNumId="0">
     <w:nsid w:val="0C426C9B"/>
     <w:multiLevelType w:val="hybridMultilevel"/>
     <w:tmpl w:val="775A4C28"/>
@@ -1356,7 +1370,7 @@
       </w:rPr>
     </w:lvl>
   </w:abstractNum>
-  <w:abstractNum w:abstractNumId="1" w15:restartNumberingAfterBreak="0">
+  <w:abstractNum w:abstractNumId="1">
     <w:nsid w:val="36D704B2"/>
     <w:multiLevelType w:val="hybridMultilevel"/>
     <w:tmpl w:val="9822EBFC"/>
@@ -1445,7 +1459,7 @@
       </w:pPr>
     </w:lvl>
   </w:abstractNum>
-  <w:abstractNum w:abstractNumId="2" w15:restartNumberingAfterBreak="0">
+  <w:abstractNum w:abstractNumId="2">
     <w:nsid w:val="38DD2589"/>
     <w:multiLevelType w:val="hybridMultilevel"/>
     <w:tmpl w:val="4526385E"/>
@@ -1531,7 +1545,7 @@
       </w:pPr>
     </w:lvl>
   </w:abstractNum>
-  <w:abstractNum w:abstractNumId="3" w15:restartNumberingAfterBreak="0">
+  <w:abstractNum w:abstractNumId="3">
     <w:nsid w:val="5EAA5EC8"/>
     <w:multiLevelType w:val="hybridMultilevel"/>
     <w:tmpl w:val="14A42928"/>
@@ -1620,7 +1634,7 @@
       </w:pPr>
     </w:lvl>
   </w:abstractNum>
-  <w:abstractNum w:abstractNumId="4" w15:restartNumberingAfterBreak="0">
+  <w:abstractNum w:abstractNumId="4">
     <w:nsid w:val="6DF77EC0"/>
     <w:multiLevelType w:val="hybridMultilevel"/>
     <w:tmpl w:val="726617F0"/>
@@ -1709,7 +1723,7 @@
       </w:pPr>
     </w:lvl>
   </w:abstractNum>
-  <w:abstractNum w:abstractNumId="5" w15:restartNumberingAfterBreak="0">
+  <w:abstractNum w:abstractNumId="5">
     <w:nsid w:val="6EB8542D"/>
     <w:multiLevelType w:val="hybridMultilevel"/>
     <w:tmpl w:val="3126E6A8"/>
@@ -1822,7 +1836,7 @@
       </w:rPr>
     </w:lvl>
   </w:abstractNum>
-  <w:abstractNum w:abstractNumId="6" w15:restartNumberingAfterBreak="0">
+  <w:abstractNum w:abstractNumId="6">
     <w:nsid w:val="71D3075F"/>
     <w:multiLevelType w:val="hybridMultilevel"/>
     <w:tmpl w:val="F6A22954"/>
@@ -1908,7 +1922,7 @@
       </w:pPr>
     </w:lvl>
   </w:abstractNum>
-  <w:abstractNum w:abstractNumId="7" w15:restartNumberingAfterBreak="0">
+  <w:abstractNum w:abstractNumId="7">
     <w:nsid w:val="745361A8"/>
     <w:multiLevelType w:val="hybridMultilevel"/>
     <w:tmpl w:val="0D12B026"/>
@@ -2025,7 +2039,7 @@
 </file>
 
 <file path=word/styles.xml><?xml version="1.0" encoding="utf-8"?>
-<w:styles xmlns:mc="http://schemas.openxmlformats.org/markup-compatibility/2006" xmlns:r="http://schemas.openxmlformats.org/officeDocument/2006/relationships" xmlns:w="http://schemas.openxmlformats.org/wordprocessingml/2006/main" xmlns:w14="http://schemas.microsoft.com/office/word/2010/wordml" xmlns:w15="http://schemas.microsoft.com/office/word/2012/wordml" mc:Ignorable="w14 w15">
+<w:styles xmlns:r="http://schemas.openxmlformats.org/officeDocument/2006/relationships" xmlns:w="http://schemas.openxmlformats.org/wordprocessingml/2006/main">
   <w:docDefaults>
     <w:rPrDefault>
       <w:rPr>
@@ -2041,389 +2055,156 @@
       </w:pPr>
     </w:pPrDefault>
   </w:docDefaults>
-  <w:latentStyles w:defLockedState="0" w:defUIPriority="99" w:defSemiHidden="0" w:defUnhideWhenUsed="0" w:defQFormat="0" w:count="371">
-    <w:lsdException w:name="Normal" w:uiPriority="0" w:qFormat="1"/>
-    <w:lsdException w:name="heading 1" w:uiPriority="9" w:qFormat="1"/>
-    <w:lsdException w:name="heading 2" w:semiHidden="1" w:uiPriority="9" w:unhideWhenUsed="1" w:qFormat="1"/>
-    <w:lsdException w:name="heading 3" w:semiHidden="1" w:uiPriority="9" w:unhideWhenUsed="1" w:qFormat="1"/>
-    <w:lsdException w:name="heading 4" w:semiHidden="1" w:uiPriority="9" w:unhideWhenUsed="1" w:qFormat="1"/>
-    <w:lsdException w:name="heading 5" w:semiHidden="1" w:uiPriority="9" w:unhideWhenUsed="1" w:qFormat="1"/>
-    <w:lsdException w:name="heading 6" w:semiHidden="1" w:uiPriority="9" w:unhideWhenUsed="1" w:qFormat="1"/>
-    <w:lsdException w:name="heading 7" w:semiHidden="1" w:uiPriority="9" w:unhideWhenUsed="1" w:qFormat="1"/>
-    <w:lsdException w:name="heading 8" w:semiHidden="1" w:uiPriority="9" w:unhideWhenUsed="1" w:qFormat="1"/>
-    <w:lsdException w:name="heading 9" w:semiHidden="1" w:uiPriority="9" w:unhideWhenUsed="1" w:qFormat="1"/>
-    <w:lsdException w:name="index 1" w:semiHidden="1" w:unhideWhenUsed="1"/>
-    <w:lsdException w:name="index 2" w:semiHidden="1" w:unhideWhenUsed="1"/>
-    <w:lsdException w:name="index 3" w:semiHidden="1" w:unhideWhenUsed="1"/>
-    <w:lsdException w:name="index 4" w:semiHidden="1" w:unhideWhenUsed="1"/>
-    <w:lsdException w:name="index 5" w:semiHidden="1" w:unhideWhenUsed="1"/>
-    <w:lsdException w:name="index 6" w:semiHidden="1" w:unhideWhenUsed="1"/>
-    <w:lsdException w:name="index 7" w:semiHidden="1" w:unhideWhenUsed="1"/>
-    <w:lsdException w:name="index 8" w:semiHidden="1" w:unhideWhenUsed="1"/>
-    <w:lsdException w:name="index 9" w:semiHidden="1" w:unhideWhenUsed="1"/>
-    <w:lsdException w:name="toc 1" w:semiHidden="1" w:uiPriority="39" w:unhideWhenUsed="1"/>
-    <w:lsdException w:name="toc 2" w:semiHidden="1" w:uiPriority="39" w:unhideWhenUsed="1"/>
-    <w:lsdException w:name="toc 3" w:semiHidden="1" w:uiPriority="39" w:unhideWhenUsed="1"/>
-    <w:lsdException w:name="toc 4" w:semiHidden="1" w:uiPriority="39" w:unhideWhenUsed="1"/>
-    <w:lsdException w:name="toc 5" w:semiHidden="1" w:uiPriority="39" w:unhideWhenUsed="1"/>
-    <w:lsdException w:name="toc 6" w:semiHidden="1" w:uiPriority="39" w:unhideWhenUsed="1"/>
-    <w:lsdException w:name="toc 7" w:semiHidden="1" w:uiPriority="39" w:unhideWhenUsed="1"/>
-    <w:lsdException w:name="toc 8" w:semiHidden="1" w:uiPriority="39" w:unhideWhenUsed="1"/>
-    <w:lsdException w:name="toc 9" w:semiHidden="1" w:uiPriority="39" w:unhideWhenUsed="1"/>
-    <w:lsdException w:name="Normal Indent" w:semiHidden="1" w:uiPriority="0" w:unhideWhenUsed="1"/>
-    <w:lsdException w:name="footnote text" w:semiHidden="1" w:unhideWhenUsed="1"/>
-    <w:lsdException w:name="annotation text" w:semiHidden="1" w:unhideWhenUsed="1"/>
-    <w:lsdException w:name="header" w:semiHidden="1" w:unhideWhenUsed="1"/>
-    <w:lsdException w:name="footer" w:semiHidden="1" w:unhideWhenUsed="1"/>
-    <w:lsdException w:name="index heading" w:semiHidden="1" w:unhideWhenUsed="1"/>
-    <w:lsdException w:name="caption" w:semiHidden="1" w:uiPriority="35" w:unhideWhenUsed="1" w:qFormat="1"/>
-    <w:lsdException w:name="table of figures" w:semiHidden="1" w:unhideWhenUsed="1"/>
-    <w:lsdException w:name="envelope address" w:semiHidden="1" w:unhideWhenUsed="1"/>
-    <w:lsdException w:name="envelope return" w:semiHidden="1" w:unhideWhenUsed="1"/>
-    <w:lsdException w:name="footnote reference" w:semiHidden="1" w:unhideWhenUsed="1"/>
-    <w:lsdException w:name="annotation reference" w:semiHidden="1" w:unhideWhenUsed="1"/>
-    <w:lsdException w:name="line number" w:semiHidden="1" w:unhideWhenUsed="1"/>
-    <w:lsdException w:name="page number" w:semiHidden="1" w:unhideWhenUsed="1"/>
-    <w:lsdException w:name="endnote reference" w:semiHidden="1" w:unhideWhenUsed="1"/>
-    <w:lsdException w:name="endnote text" w:semiHidden="1" w:unhideWhenUsed="1"/>
-    <w:lsdException w:name="table of authorities" w:semiHidden="1" w:unhideWhenUsed="1"/>
-    <w:lsdException w:name="macro" w:semiHidden="1" w:unhideWhenUsed="1"/>
-    <w:lsdException w:name="toa heading" w:semiHidden="1" w:unhideWhenUsed="1"/>
-    <w:lsdException w:name="List" w:semiHidden="1" w:unhideWhenUsed="1"/>
-    <w:lsdException w:name="List Bullet" w:semiHidden="1" w:unhideWhenUsed="1"/>
-    <w:lsdException w:name="List Number" w:semiHidden="1" w:unhideWhenUsed="1"/>
-    <w:lsdException w:name="List 2" w:semiHidden="1" w:unhideWhenUsed="1"/>
-    <w:lsdException w:name="List 3" w:semiHidden="1" w:unhideWhenUsed="1"/>
-    <w:lsdException w:name="List 4" w:semiHidden="1" w:unhideWhenUsed="1"/>
-    <w:lsdException w:name="List 5" w:semiHidden="1" w:unhideWhenUsed="1"/>
-    <w:lsdException w:name="List Bullet 2" w:semiHidden="1" w:unhideWhenUsed="1"/>
-    <w:lsdException w:name="List Bullet 3" w:semiHidden="1" w:unhideWhenUsed="1"/>
-    <w:lsdException w:name="List Bullet 4" w:semiHidden="1" w:unhideWhenUsed="1"/>
-    <w:lsdException w:name="List Bullet 5" w:semiHidden="1" w:unhideWhenUsed="1"/>
-    <w:lsdException w:name="List Number 2" w:semiHidden="1" w:unhideWhenUsed="1"/>
-    <w:lsdException w:name="List Number 3" w:semiHidden="1" w:unhideWhenUsed="1"/>
-    <w:lsdException w:name="List Number 4" w:semiHidden="1" w:unhideWhenUsed="1"/>
-    <w:lsdException w:name="List Number 5" w:semiHidden="1" w:unhideWhenUsed="1"/>
-    <w:lsdException w:name="Title" w:uiPriority="10" w:qFormat="1"/>
-    <w:lsdException w:name="Closing" w:semiHidden="1" w:unhideWhenUsed="1"/>
-    <w:lsdException w:name="Signature" w:semiHidden="1" w:unhideWhenUsed="1"/>
-    <w:lsdException w:name="Default Paragraph Font" w:semiHidden="1" w:uiPriority="1" w:unhideWhenUsed="1"/>
-    <w:lsdException w:name="Body Text" w:semiHidden="1" w:unhideWhenUsed="1"/>
-    <w:lsdException w:name="Body Text Indent" w:semiHidden="1" w:unhideWhenUsed="1"/>
-    <w:lsdException w:name="List Continue" w:semiHidden="1" w:unhideWhenUsed="1"/>
-    <w:lsdException w:name="List Continue 2" w:semiHidden="1" w:unhideWhenUsed="1"/>
-    <w:lsdException w:name="List Continue 3" w:semiHidden="1" w:unhideWhenUsed="1"/>
-    <w:lsdException w:name="List Continue 4" w:semiHidden="1" w:unhideWhenUsed="1"/>
-    <w:lsdException w:name="List Continue 5" w:semiHidden="1" w:unhideWhenUsed="1"/>
-    <w:lsdException w:name="Message Header" w:semiHidden="1" w:unhideWhenUsed="1"/>
-    <w:lsdException w:name="Subtitle" w:uiPriority="11" w:qFormat="1"/>
-    <w:lsdException w:name="Salutation" w:semiHidden="1" w:unhideWhenUsed="1"/>
-    <w:lsdException w:name="Date" w:semiHidden="1" w:unhideWhenUsed="1"/>
-    <w:lsdException w:name="Body Text First Indent" w:semiHidden="1" w:unhideWhenUsed="1"/>
-    <w:lsdException w:name="Body Text First Indent 2" w:semiHidden="1" w:unhideWhenUsed="1"/>
-    <w:lsdException w:name="Note Heading" w:semiHidden="1" w:unhideWhenUsed="1"/>
-    <w:lsdException w:name="Body Text 2" w:semiHidden="1" w:unhideWhenUsed="1"/>
-    <w:lsdException w:name="Body Text 3" w:semiHidden="1" w:unhideWhenUsed="1"/>
-    <w:lsdException w:name="Body Text Indent 2" w:semiHidden="1" w:unhideWhenUsed="1"/>
-    <w:lsdException w:name="Body Text Indent 3" w:semiHidden="1" w:unhideWhenUsed="1"/>
-    <w:lsdException w:name="Block Text" w:semiHidden="1" w:unhideWhenUsed="1"/>
-    <w:lsdException w:name="Hyperlink" w:semiHidden="1" w:unhideWhenUsed="1"/>
-    <w:lsdException w:name="FollowedHyperlink" w:semiHidden="1" w:unhideWhenUsed="1"/>
-    <w:lsdException w:name="Strong" w:uiPriority="22" w:qFormat="1"/>
-    <w:lsdException w:name="Emphasis" w:uiPriority="20" w:qFormat="1"/>
-    <w:lsdException w:name="Document Map" w:semiHidden="1" w:unhideWhenUsed="1"/>
-    <w:lsdException w:name="Plain Text" w:semiHidden="1" w:unhideWhenUsed="1"/>
-    <w:lsdException w:name="E-mail Signature" w:semiHidden="1" w:unhideWhenUsed="1"/>
-    <w:lsdException w:name="HTML Top of Form" w:semiHidden="1" w:unhideWhenUsed="1"/>
-    <w:lsdException w:name="HTML Bottom of Form" w:semiHidden="1" w:unhideWhenUsed="1"/>
-    <w:lsdException w:name="Normal (Web)" w:semiHidden="1" w:unhideWhenUsed="1"/>
-    <w:lsdException w:name="HTML Acronym" w:semiHidden="1" w:unhideWhenUsed="1"/>
-    <w:lsdException w:name="HTML Address" w:semiHidden="1" w:unhideWhenUsed="1"/>
-    <w:lsdException w:name="HTML Cite" w:semiHidden="1" w:unhideWhenUsed="1"/>
-    <w:lsdException w:name="HTML Code" w:semiHidden="1" w:unhideWhenUsed="1"/>
-    <w:lsdException w:name="HTML Definition" w:semiHidden="1" w:unhideWhenUsed="1"/>
-    <w:lsdException w:name="HTML Keyboard" w:semiHidden="1" w:unhideWhenUsed="1"/>
-    <w:lsdException w:name="HTML Preformatted" w:semiHidden="1" w:unhideWhenUsed="1"/>
-    <w:lsdException w:name="HTML Sample" w:semiHidden="1" w:unhideWhenUsed="1"/>
-    <w:lsdException w:name="HTML Typewriter" w:semiHidden="1" w:unhideWhenUsed="1"/>
-    <w:lsdException w:name="HTML Variable" w:semiHidden="1" w:unhideWhenUsed="1"/>
-    <w:lsdException w:name="Normal Table" w:semiHidden="1" w:unhideWhenUsed="1"/>
-    <w:lsdException w:name="annotation subject" w:semiHidden="1" w:unhideWhenUsed="1"/>
-    <w:lsdException w:name="No List" w:semiHidden="1" w:unhideWhenUsed="1"/>
-    <w:lsdException w:name="Outline List 1" w:semiHidden="1" w:unhideWhenUsed="1"/>
-    <w:lsdException w:name="Outline List 2" w:semiHidden="1" w:unhideWhenUsed="1"/>
-    <w:lsdException w:name="Outline List 3" w:semiHidden="1" w:unhideWhenUsed="1"/>
-    <w:lsdException w:name="Table Simple 1" w:semiHidden="1" w:unhideWhenUsed="1"/>
-    <w:lsdException w:name="Table Simple 2" w:semiHidden="1" w:unhideWhenUsed="1"/>
-    <w:lsdException w:name="Table Simple 3" w:semiHidden="1" w:unhideWhenUsed="1"/>
-    <w:lsdException w:name="Table Classic 1" w:semiHidden="1" w:unhideWhenUsed="1"/>
-    <w:lsdException w:name="Table Classic 2" w:semiHidden="1" w:unhideWhenUsed="1"/>
-    <w:lsdException w:name="Table Classic 3" w:semiHidden="1" w:unhideWhenUsed="1"/>
-    <w:lsdException w:name="Table Classic 4" w:semiHidden="1" w:unhideWhenUsed="1"/>
-    <w:lsdException w:name="Table Colorful 1" w:semiHidden="1" w:unhideWhenUsed="1"/>
-    <w:lsdException w:name="Table Colorful 2" w:semiHidden="1" w:unhideWhenUsed="1"/>
-    <w:lsdException w:name="Table Colorful 3" w:semiHidden="1" w:unhideWhenUsed="1"/>
-    <w:lsdException w:name="Table Columns 1" w:semiHidden="1" w:unhideWhenUsed="1"/>
-    <w:lsdException w:name="Table Columns 2" w:semiHidden="1" w:unhideWhenUsed="1"/>
-    <w:lsdException w:name="Table Columns 3" w:semiHidden="1" w:unhideWhenUsed="1"/>
-    <w:lsdException w:name="Table Columns 4" w:semiHidden="1" w:unhideWhenUsed="1"/>
-    <w:lsdException w:name="Table Columns 5" w:semiHidden="1" w:unhideWhenUsed="1"/>
-    <w:lsdException w:name="Table Grid 1" w:semiHidden="1" w:unhideWhenUsed="1"/>
-    <w:lsdException w:name="Table Grid 2" w:semiHidden="1" w:unhideWhenUsed="1"/>
-    <w:lsdException w:name="Table Grid 3" w:semiHidden="1" w:unhideWhenUsed="1"/>
-    <w:lsdException w:name="Table Grid 4" w:semiHidden="1" w:unhideWhenUsed="1"/>
-    <w:lsdException w:name="Table Grid 5" w:semiHidden="1" w:unhideWhenUsed="1"/>
-    <w:lsdException w:name="Table Grid 6" w:semiHidden="1" w:unhideWhenUsed="1"/>
-    <w:lsdException w:name="Table Grid 7" w:semiHidden="1" w:unhideWhenUsed="1"/>
-    <w:lsdException w:name="Table Grid 8" w:semiHidden="1" w:unhideWhenUsed="1"/>
-    <w:lsdException w:name="Table List 1" w:semiHidden="1" w:unhideWhenUsed="1"/>
-    <w:lsdException w:name="Table List 2" w:semiHidden="1" w:unhideWhenUsed="1"/>
-    <w:lsdException w:name="Table List 3" w:semiHidden="1" w:unhideWhenUsed="1"/>
-    <w:lsdException w:name="Table List 4" w:semiHidden="1" w:unhideWhenUsed="1"/>
-    <w:lsdException w:name="Table List 5" w:semiHidden="1" w:unhideWhenUsed="1"/>
-    <w:lsdException w:name="Table List 6" w:semiHidden="1" w:unhideWhenUsed="1"/>
-    <w:lsdException w:name="Table List 7" w:semiHidden="1" w:unhideWhenUsed="1"/>
-    <w:lsdException w:name="Table List 8" w:semiHidden="1" w:unhideWhenUsed="1"/>
-    <w:lsdException w:name="Table 3D effects 1" w:semiHidden="1" w:unhideWhenUsed="1"/>
-    <w:lsdException w:name="Table 3D effects 2" w:semiHidden="1" w:unhideWhenUsed="1"/>
-    <w:lsdException w:name="Table 3D effects 3" w:semiHidden="1" w:unhideWhenUsed="1"/>
-    <w:lsdException w:name="Table Contemporary" w:semiHidden="1" w:unhideWhenUsed="1"/>
-    <w:lsdException w:name="Table Elegant" w:semiHidden="1" w:unhideWhenUsed="1"/>
-    <w:lsdException w:name="Table Professional" w:semiHidden="1" w:unhideWhenUsed="1"/>
-    <w:lsdException w:name="Table Subtle 1" w:semiHidden="1" w:unhideWhenUsed="1"/>
-    <w:lsdException w:name="Table Subtle 2" w:semiHidden="1" w:unhideWhenUsed="1"/>
-    <w:lsdException w:name="Table Web 1" w:semiHidden="1" w:unhideWhenUsed="1"/>
-    <w:lsdException w:name="Table Web 2" w:semiHidden="1" w:unhideWhenUsed="1"/>
-    <w:lsdException w:name="Table Web 3" w:semiHidden="1" w:unhideWhenUsed="1"/>
-    <w:lsdException w:name="Balloon Text" w:semiHidden="1" w:unhideWhenUsed="1"/>
-    <w:lsdException w:name="Table Grid" w:uiPriority="59"/>
-    <w:lsdException w:name="Table Theme" w:semiHidden="1" w:unhideWhenUsed="1"/>
-    <w:lsdException w:name="Placeholder Text" w:semiHidden="1"/>
-    <w:lsdException w:name="No Spacing" w:uiPriority="1" w:qFormat="1"/>
-    <w:lsdException w:name="Light Shading" w:uiPriority="60"/>
-    <w:lsdException w:name="Light List" w:uiPriority="61"/>
-    <w:lsdException w:name="Light Grid" w:uiPriority="62"/>
-    <w:lsdException w:name="Medium Shading 1" w:uiPriority="63"/>
-    <w:lsdException w:name="Medium Shading 2" w:uiPriority="64"/>
-    <w:lsdException w:name="Medium List 1" w:uiPriority="65"/>
-    <w:lsdException w:name="Medium List 2" w:uiPriority="66"/>
-    <w:lsdException w:name="Medium Grid 1" w:uiPriority="67"/>
-    <w:lsdException w:name="Medium Grid 2" w:uiPriority="68"/>
-    <w:lsdException w:name="Medium Grid 3" w:uiPriority="69"/>
-    <w:lsdException w:name="Dark List" w:uiPriority="70"/>
-    <w:lsdException w:name="Colorful Shading" w:uiPriority="71"/>
-    <w:lsdException w:name="Colorful List" w:uiPriority="72"/>
-    <w:lsdException w:name="Colorful Grid" w:uiPriority="73"/>
-    <w:lsdException w:name="Light Shading Accent 1" w:uiPriority="60"/>
-    <w:lsdException w:name="Light List Accent 1" w:uiPriority="61"/>
-    <w:lsdException w:name="Light Grid Accent 1" w:uiPriority="62"/>
-    <w:lsdException w:name="Medium Shading 1 Accent 1" w:uiPriority="63"/>
-    <w:lsdException w:name="Medium Shading 2 Accent 1" w:uiPriority="64"/>
-    <w:lsdException w:name="Medium List 1 Accent 1" w:uiPriority="65"/>
-    <w:lsdException w:name="Revision" w:semiHidden="1"/>
-    <w:lsdException w:name="List Paragraph" w:uiPriority="34" w:qFormat="1"/>
-    <w:lsdException w:name="Quote" w:uiPriority="29" w:qFormat="1"/>
-    <w:lsdException w:name="Intense Quote" w:uiPriority="30" w:qFormat="1"/>
-    <w:lsdException w:name="Medium List 2 Accent 1" w:uiPriority="66"/>
-    <w:lsdException w:name="Medium Grid 1 Accent 1" w:uiPriority="67"/>
-    <w:lsdException w:name="Medium Grid 2 Accent 1" w:uiPriority="68"/>
-    <w:lsdException w:name="Medium Grid 3 Accent 1" w:uiPriority="69"/>
-    <w:lsdException w:name="Dark List Accent 1" w:uiPriority="70"/>
-    <w:lsdException w:name="Colorful Shading Accent 1" w:uiPriority="71"/>
-    <w:lsdException w:name="Colorful List Accent 1" w:uiPriority="72"/>
-    <w:lsdException w:name="Colorful Grid Accent 1" w:uiPriority="73"/>
-    <w:lsdException w:name="Light Shading Accent 2" w:uiPriority="60"/>
-    <w:lsdException w:name="Light List Accent 2" w:uiPriority="61"/>
-    <w:lsdException w:name="Light Grid Accent 2" w:uiPriority="62"/>
-    <w:lsdException w:name="Medium Shading 1 Accent 2" w:uiPriority="63"/>
-    <w:lsdException w:name="Medium Shading 2 Accent 2" w:uiPriority="64"/>
-    <w:lsdException w:name="Medium List 1 Accent 2" w:uiPriority="65"/>
-    <w:lsdException w:name="Medium List 2 Accent 2" w:uiPriority="66"/>
-    <w:lsdException w:name="Medium Grid 1 Accent 2" w:uiPriority="67"/>
-    <w:lsdException w:name="Medium Grid 2 Accent 2" w:uiPriority="68"/>
-    <w:lsdException w:name="Medium Grid 3 Accent 2" w:uiPriority="69"/>
-    <w:lsdException w:name="Dark List Accent 2" w:uiPriority="70"/>
-    <w:lsdException w:name="Colorful Shading Accent 2" w:uiPriority="71"/>
-    <w:lsdException w:name="Colorful List Accent 2" w:uiPriority="72"/>
-    <w:lsdException w:name="Colorful Grid Accent 2" w:uiPriority="73"/>
-    <w:lsdException w:name="Light Shading Accent 3" w:uiPriority="60"/>
-    <w:lsdException w:name="Light List Accent 3" w:uiPriority="61"/>
-    <w:lsdException w:name="Light Grid Accent 3" w:uiPriority="62"/>
-    <w:lsdException w:name="Medium Shading 1 Accent 3" w:uiPriority="63"/>
-    <w:lsdException w:name="Medium Shading 2 Accent 3" w:uiPriority="64"/>
-    <w:lsdException w:name="Medium List 1 Accent 3" w:uiPriority="65"/>
-    <w:lsdException w:name="Medium List 2 Accent 3" w:uiPriority="66"/>
-    <w:lsdException w:name="Medium Grid 1 Accent 3" w:uiPriority="67"/>
-    <w:lsdException w:name="Medium Grid 2 Accent 3" w:uiPriority="68"/>
-    <w:lsdException w:name="Medium Grid 3 Accent 3" w:uiPriority="69"/>
-    <w:lsdException w:name="Dark List Accent 3" w:uiPriority="70"/>
-    <w:lsdException w:name="Colorful Shading Accent 3" w:uiPriority="71"/>
-    <w:lsdException w:name="Colorful List Accent 3" w:uiPriority="72"/>
-    <w:lsdException w:name="Colorful Grid Accent 3" w:uiPriority="73"/>
-    <w:lsdException w:name="Light Shading Accent 4" w:uiPriority="60"/>
-    <w:lsdException w:name="Light List Accent 4" w:uiPriority="61"/>
-    <w:lsdException w:name="Light Grid Accent 4" w:uiPriority="62"/>
-    <w:lsdException w:name="Medium Shading 1 Accent 4" w:uiPriority="63"/>
-    <w:lsdException w:name="Medium Shading 2 Accent 4" w:uiPriority="64"/>
-    <w:lsdException w:name="Medium List 1 Accent 4" w:uiPriority="65"/>
-    <w:lsdException w:name="Medium List 2 Accent 4" w:uiPriority="66"/>
-    <w:lsdException w:name="Medium Grid 1 Accent 4" w:uiPriority="67"/>
-    <w:lsdException w:name="Medium Grid 2 Accent 4" w:uiPriority="68"/>
-    <w:lsdException w:name="Medium Grid 3 Accent 4" w:uiPriority="69"/>
-    <w:lsdException w:name="Dark List Accent 4" w:uiPriority="70"/>
-    <w:lsdException w:name="Colorful Shading Accent 4" w:uiPriority="71"/>
-    <w:lsdException w:name="Colorful List Accent 4" w:uiPriority="72"/>
-    <w:lsdException w:name="Colorful Grid Accent 4" w:uiPriority="73"/>
-    <w:lsdException w:name="Light Shading Accent 5" w:uiPriority="60"/>
-    <w:lsdException w:name="Light List Accent 5" w:uiPriority="61"/>
-    <w:lsdException w:name="Light Grid Accent 5" w:uiPriority="62"/>
-    <w:lsdException w:name="Medium Shading 1 Accent 5" w:uiPriority="63"/>
-    <w:lsdException w:name="Medium Shading 2 Accent 5" w:uiPriority="64"/>
-    <w:lsdException w:name="Medium List 1 Accent 5" w:uiPriority="65"/>
-    <w:lsdException w:name="Medium List 2 Accent 5" w:uiPriority="66"/>
-    <w:lsdException w:name="Medium Grid 1 Accent 5" w:uiPriority="67"/>
-    <w:lsdException w:name="Medium Grid 2 Accent 5" w:uiPriority="68"/>
-    <w:lsdException w:name="Medium Grid 3 Accent 5" w:uiPriority="69"/>
-    <w:lsdException w:name="Dark List Accent 5" w:uiPriority="70"/>
-    <w:lsdException w:name="Colorful Shading Accent 5" w:uiPriority="71"/>
-    <w:lsdException w:name="Colorful List Accent 5" w:uiPriority="72"/>
-    <w:lsdException w:name="Colorful Grid Accent 5" w:uiPriority="73"/>
-    <w:lsdException w:name="Light Shading Accent 6" w:uiPriority="60"/>
-    <w:lsdException w:name="Light List Accent 6" w:uiPriority="61"/>
-    <w:lsdException w:name="Light Grid Accent 6" w:uiPriority="62"/>
-    <w:lsdException w:name="Medium Shading 1 Accent 6" w:uiPriority="63"/>
-    <w:lsdException w:name="Medium Shading 2 Accent 6" w:uiPriority="64"/>
-    <w:lsdException w:name="Medium List 1 Accent 6" w:uiPriority="65"/>
-    <w:lsdException w:name="Medium List 2 Accent 6" w:uiPriority="66"/>
-    <w:lsdException w:name="Medium Grid 1 Accent 6" w:uiPriority="67"/>
-    <w:lsdException w:name="Medium Grid 2 Accent 6" w:uiPriority="68"/>
-    <w:lsdException w:name="Medium Grid 3 Accent 6" w:uiPriority="69"/>
-    <w:lsdException w:name="Dark List Accent 6" w:uiPriority="70"/>
-    <w:lsdException w:name="Colorful Shading Accent 6" w:uiPriority="71"/>
-    <w:lsdException w:name="Colorful List Accent 6" w:uiPriority="72"/>
-    <w:lsdException w:name="Colorful Grid Accent 6" w:uiPriority="73"/>
-    <w:lsdException w:name="Subtle Emphasis" w:uiPriority="19" w:qFormat="1"/>
-    <w:lsdException w:name="Intense Emphasis" w:uiPriority="21" w:qFormat="1"/>
-    <w:lsdException w:name="Subtle Reference" w:uiPriority="31" w:qFormat="1"/>
-    <w:lsdException w:name="Intense Reference" w:uiPriority="32" w:qFormat="1"/>
-    <w:lsdException w:name="Book Title" w:uiPriority="33" w:qFormat="1"/>
-    <w:lsdException w:name="Bibliography" w:semiHidden="1" w:uiPriority="37" w:unhideWhenUsed="1"/>
-    <w:lsdException w:name="TOC Heading" w:semiHidden="1" w:uiPriority="39" w:unhideWhenUsed="1" w:qFormat="1"/>
-    <w:lsdException w:name="Plain Table 1" w:uiPriority="41"/>
-    <w:lsdException w:name="Plain Table 2" w:uiPriority="42"/>
-    <w:lsdException w:name="Plain Table 3" w:uiPriority="43"/>
-    <w:lsdException w:name="Plain Table 4" w:uiPriority="44"/>
-    <w:lsdException w:name="Plain Table 5" w:uiPriority="45"/>
-    <w:lsdException w:name="Grid Table Light" w:uiPriority="40"/>
-    <w:lsdException w:name="Grid Table 1 Light" w:uiPriority="46"/>
-    <w:lsdException w:name="Grid Table 2" w:uiPriority="47"/>
-    <w:lsdException w:name="Grid Table 3" w:uiPriority="48"/>
-    <w:lsdException w:name="Grid Table 4" w:uiPriority="49"/>
-    <w:lsdException w:name="Grid Table 5 Dark" w:uiPriority="50"/>
-    <w:lsdException w:name="Grid Table 6 Colorful" w:uiPriority="51"/>
-    <w:lsdException w:name="Grid Table 7 Colorful" w:uiPriority="52"/>
-    <w:lsdException w:name="Grid Table 1 Light Accent 1" w:uiPriority="46"/>
-    <w:lsdException w:name="Grid Table 2 Accent 1" w:uiPriority="47"/>
-    <w:lsdException w:name="Grid Table 3 Accent 1" w:uiPriority="48"/>
-    <w:lsdException w:name="Grid Table 4 Accent 1" w:uiPriority="49"/>
-    <w:lsdException w:name="Grid Table 5 Dark Accent 1" w:uiPriority="50"/>
-    <w:lsdException w:name="Grid Table 6 Colorful Accent 1" w:uiPriority="51"/>
-    <w:lsdException w:name="Grid Table 7 Colorful Accent 1" w:uiPriority="52"/>
-    <w:lsdException w:name="Grid Table 1 Light Accent 2" w:uiPriority="46"/>
-    <w:lsdException w:name="Grid Table 2 Accent 2" w:uiPriority="47"/>
-    <w:lsdException w:name="Grid Table 3 Accent 2" w:uiPriority="48"/>
-    <w:lsdException w:name="Grid Table 4 Accent 2" w:uiPriority="49"/>
-    <w:lsdException w:name="Grid Table 5 Dark Accent 2" w:uiPriority="50"/>
-    <w:lsdException w:name="Grid Table 6 Colorful Accent 2" w:uiPriority="51"/>
-    <w:lsdException w:name="Grid Table 7 Colorful Accent 2" w:uiPriority="52"/>
-    <w:lsdException w:name="Grid Table 1 Light Accent 3" w:uiPriority="46"/>
-    <w:lsdException w:name="Grid Table 2 Accent 3" w:uiPriority="47"/>
-    <w:lsdException w:name="Grid Table 3 Accent 3" w:uiPriority="48"/>
-    <w:lsdException w:name="Grid Table 4 Accent 3" w:uiPriority="49"/>
-    <w:lsdException w:name="Grid Table 5 Dark Accent 3" w:uiPriority="50"/>
-    <w:lsdException w:name="Grid Table 6 Colorful Accent 3" w:uiPriority="51"/>
-    <w:lsdException w:name="Grid Table 7 Colorful Accent 3" w:uiPriority="52"/>
-    <w:lsdException w:name="Grid Table 1 Light Accent 4" w:uiPriority="46"/>
-    <w:lsdException w:name="Grid Table 2 Accent 4" w:uiPriority="47"/>
-    <w:lsdException w:name="Grid Table 3 Accent 4" w:uiPriority="48"/>
-    <w:lsdException w:name="Grid Table 4 Accent 4" w:uiPriority="49"/>
-    <w:lsdException w:name="Grid Table 5 Dark Accent 4" w:uiPriority="50"/>
-    <w:lsdException w:name="Grid Table 6 Colorful Accent 4" w:uiPriority="51"/>
-    <w:lsdException w:name="Grid Table 7 Colorful Accent 4" w:uiPriority="52"/>
-    <w:lsdException w:name="Grid Table 1 Light Accent 5" w:uiPriority="46"/>
-    <w:lsdException w:name="Grid Table 2 Accent 5" w:uiPriority="47"/>
-    <w:lsdException w:name="Grid Table 3 Accent 5" w:uiPriority="48"/>
-    <w:lsdException w:name="Grid Table 4 Accent 5" w:uiPriority="49"/>
-    <w:lsdException w:name="Grid Table 5 Dark Accent 5" w:uiPriority="50"/>
-    <w:lsdException w:name="Grid Table 6 Colorful Accent 5" w:uiPriority="51"/>
-    <w:lsdException w:name="Grid Table 7 Colorful Accent 5" w:uiPriority="52"/>
-    <w:lsdException w:name="Grid Table 1 Light Accent 6" w:uiPriority="46"/>
-    <w:lsdException w:name="Grid Table 2 Accent 6" w:uiPriority="47"/>
-    <w:lsdException w:name="Grid Table 3 Accent 6" w:uiPriority="48"/>
-    <w:lsdException w:name="Grid Table 4 Accent 6" w:uiPriority="49"/>
-    <w:lsdException w:name="Grid Table 5 Dark Accent 6" w:uiPriority="50"/>
-    <w:lsdException w:name="Grid Table 6 Colorful Accent 6" w:uiPriority="51"/>
-    <w:lsdException w:name="Grid Table 7 Colorful Accent 6" w:uiPriority="52"/>
-    <w:lsdException w:name="List Table 1 Light" w:uiPriority="46"/>
-    <w:lsdException w:name="List Table 2" w:uiPriority="47"/>
-    <w:lsdException w:name="List Table 3" w:uiPriority="48"/>
-    <w:lsdException w:name="List Table 4" w:uiPriority="49"/>
-    <w:lsdException w:name="List Table 5 Dark" w:uiPriority="50"/>
-    <w:lsdException w:name="List Table 6 Colorful" w:uiPriority="51"/>
-    <w:lsdException w:name="List Table 7 Colorful" w:uiPriority="52"/>
-    <w:lsdException w:name="List Table 1 Light Accent 1" w:uiPriority="46"/>
-    <w:lsdException w:name="List Table 2 Accent 1" w:uiPriority="47"/>
-    <w:lsdException w:name="List Table 3 Accent 1" w:uiPriority="48"/>
-    <w:lsdException w:name="List Table 4 Accent 1" w:uiPriority="49"/>
-    <w:lsdException w:name="List Table 5 Dark Accent 1" w:uiPriority="50"/>
-    <w:lsdException w:name="List Table 6 Colorful Accent 1" w:uiPriority="51"/>
-    <w:lsdException w:name="List Table 7 Colorful Accent 1" w:uiPriority="52"/>
-    <w:lsdException w:name="List Table 1 Light Accent 2" w:uiPriority="46"/>
-    <w:lsdException w:name="List Table 2 Accent 2" w:uiPriority="47"/>
-    <w:lsdException w:name="List Table 3 Accent 2" w:uiPriority="48"/>
-    <w:lsdException w:name="List Table 4 Accent 2" w:uiPriority="49"/>
-    <w:lsdException w:name="List Table 5 Dark Accent 2" w:uiPriority="50"/>
-    <w:lsdException w:name="List Table 6 Colorful Accent 2" w:uiPriority="51"/>
-    <w:lsdException w:name="List Table 7 Colorful Accent 2" w:uiPriority="52"/>
-    <w:lsdException w:name="List Table 1 Light Accent 3" w:uiPriority="46"/>
-    <w:lsdException w:name="List Table 2 Accent 3" w:uiPriority="47"/>
-    <w:lsdException w:name="List Table 3 Accent 3" w:uiPriority="48"/>
-    <w:lsdException w:name="List Table 4 Accent 3" w:uiPriority="49"/>
-    <w:lsdException w:name="List Table 5 Dark Accent 3" w:uiPriority="50"/>
-    <w:lsdException w:name="List Table 6 Colorful Accent 3" w:uiPriority="51"/>
-    <w:lsdException w:name="List Table 7 Colorful Accent 3" w:uiPriority="52"/>
-    <w:lsdException w:name="List Table 1 Light Accent 4" w:uiPriority="46"/>
-    <w:lsdException w:name="List Table 2 Accent 4" w:uiPriority="47"/>
-    <w:lsdException w:name="List Table 3 Accent 4" w:uiPriority="48"/>
-    <w:lsdException w:name="List Table 4 Accent 4" w:uiPriority="49"/>
-    <w:lsdException w:name="List Table 5 Dark Accent 4" w:uiPriority="50"/>
-    <w:lsdException w:name="List Table 6 Colorful Accent 4" w:uiPriority="51"/>
-    <w:lsdException w:name="List Table 7 Colorful Accent 4" w:uiPriority="52"/>
-    <w:lsdException w:name="List Table 1 Light Accent 5" w:uiPriority="46"/>
-    <w:lsdException w:name="List Table 2 Accent 5" w:uiPriority="47"/>
-    <w:lsdException w:name="List Table 3 Accent 5" w:uiPriority="48"/>
-    <w:lsdException w:name="List Table 4 Accent 5" w:uiPriority="49"/>
-    <w:lsdException w:name="List Table 5 Dark Accent 5" w:uiPriority="50"/>
-    <w:lsdException w:name="List Table 6 Colorful Accent 5" w:uiPriority="51"/>
-    <w:lsdException w:name="List Table 7 Colorful Accent 5" w:uiPriority="52"/>
-    <w:lsdException w:name="List Table 1 Light Accent 6" w:uiPriority="46"/>
-    <w:lsdException w:name="List Table 2 Accent 6" w:uiPriority="47"/>
-    <w:lsdException w:name="List Table 3 Accent 6" w:uiPriority="48"/>
-    <w:lsdException w:name="List Table 4 Accent 6" w:uiPriority="49"/>
-    <w:lsdException w:name="List Table 5 Dark Accent 6" w:uiPriority="50"/>
-    <w:lsdException w:name="List Table 6 Colorful Accent 6" w:uiPriority="51"/>
-    <w:lsdException w:name="List Table 7 Colorful Accent 6" w:uiPriority="52"/>
+  <w:latentStyles w:defLockedState="0" w:defUIPriority="99" w:defSemiHidden="1" w:defUnhideWhenUsed="1" w:defQFormat="0" w:count="267">
+    <w:lsdException w:name="Normal" w:semiHidden="0" w:uiPriority="0" w:unhideWhenUsed="0" w:qFormat="1"/>
+    <w:lsdException w:name="heading 1" w:semiHidden="0" w:uiPriority="9" w:unhideWhenUsed="0" w:qFormat="1"/>
+    <w:lsdException w:name="heading 2" w:uiPriority="9" w:qFormat="1"/>
+    <w:lsdException w:name="heading 3" w:uiPriority="9" w:qFormat="1"/>
+    <w:lsdException w:name="heading 4" w:uiPriority="9" w:qFormat="1"/>
+    <w:lsdException w:name="heading 5" w:uiPriority="9" w:qFormat="1"/>
+    <w:lsdException w:name="heading 6" w:uiPriority="9" w:qFormat="1"/>
+    <w:lsdException w:name="heading 7" w:uiPriority="9" w:qFormat="1"/>
+    <w:lsdException w:name="heading 8" w:uiPriority="9" w:qFormat="1"/>
+    <w:lsdException w:name="heading 9" w:uiPriority="9" w:qFormat="1"/>
+    <w:lsdException w:name="toc 1" w:uiPriority="39"/>
+    <w:lsdException w:name="toc 2" w:uiPriority="39"/>
+    <w:lsdException w:name="toc 3" w:uiPriority="39"/>
+    <w:lsdException w:name="toc 4" w:uiPriority="39"/>
+    <w:lsdException w:name="toc 5" w:uiPriority="39"/>
+    <w:lsdException w:name="toc 6" w:uiPriority="39"/>
+    <w:lsdException w:name="toc 7" w:uiPriority="39"/>
+    <w:lsdException w:name="toc 8" w:uiPriority="39"/>
+    <w:lsdException w:name="toc 9" w:uiPriority="39"/>
+    <w:lsdException w:name="Normal Indent" w:uiPriority="0"/>
+    <w:lsdException w:name="caption" w:uiPriority="35" w:qFormat="1"/>
+    <w:lsdException w:name="Title" w:semiHidden="0" w:uiPriority="10" w:unhideWhenUsed="0" w:qFormat="1"/>
+    <w:lsdException w:name="Default Paragraph Font" w:uiPriority="1"/>
+    <w:lsdException w:name="Subtitle" w:semiHidden="0" w:uiPriority="11" w:unhideWhenUsed="0" w:qFormat="1"/>
+    <w:lsdException w:name="Strong" w:semiHidden="0" w:uiPriority="22" w:unhideWhenUsed="0" w:qFormat="1"/>
+    <w:lsdException w:name="Emphasis" w:semiHidden="0" w:uiPriority="20" w:unhideWhenUsed="0" w:qFormat="1"/>
+    <w:lsdException w:name="Table Grid" w:semiHidden="0" w:uiPriority="59" w:unhideWhenUsed="0"/>
+    <w:lsdException w:name="Placeholder Text" w:unhideWhenUsed="0"/>
+    <w:lsdException w:name="No Spacing" w:semiHidden="0" w:uiPriority="1" w:unhideWhenUsed="0" w:qFormat="1"/>
+    <w:lsdException w:name="Light Shading" w:semiHidden="0" w:uiPriority="60" w:unhideWhenUsed="0"/>
+    <w:lsdException w:name="Light List" w:semiHidden="0" w:uiPriority="61" w:unhideWhenUsed="0"/>
+    <w:lsdException w:name="Light Grid" w:semiHidden="0" w:uiPriority="62" w:unhideWhenUsed="0"/>
+    <w:lsdException w:name="Medium Shading 1" w:semiHidden="0" w:uiPriority="63" w:unhideWhenUsed="0"/>
+    <w:lsdException w:name="Medium Shading 2" w:semiHidden="0" w:uiPriority="64" w:unhideWhenUsed="0"/>
+    <w:lsdException w:name="Medium List 1" w:semiHidden="0" w:uiPriority="65" w:unhideWhenUsed="0"/>
+    <w:lsdException w:name="Medium List 2" w:semiHidden="0" w:uiPriority="66" w:unhideWhenUsed="0"/>
+    <w:lsdException w:name="Medium Grid 1" w:semiHidden="0" w:uiPriority="67" w:unhideWhenUsed="0"/>
+    <w:lsdException w:name="Medium Grid 2" w:semiHidden="0" w:uiPriority="68" w:unhideWhenUsed="0"/>
+    <w:lsdException w:name="Medium Grid 3" w:semiHidden="0" w:uiPriority="69" w:unhideWhenUsed="0"/>
+    <w:lsdException w:name="Dark List" w:semiHidden="0" w:uiPriority="70" w:unhideWhenUsed="0"/>
+    <w:lsdException w:name="Colorful Shading" w:semiHidden="0" w:uiPriority="71" w:unhideWhenUsed="0"/>
+    <w:lsdException w:name="Colorful List" w:semiHidden="0" w:uiPriority="72" w:unhideWhenUsed="0"/>
+    <w:lsdException w:name="Colorful Grid" w:semiHidden="0" w:uiPriority="73" w:unhideWhenUsed="0"/>
+    <w:lsdException w:name="Light Shading Accent 1" w:semiHidden="0" w:uiPriority="60" w:unhideWhenUsed="0"/>
+    <w:lsdException w:name="Light List Accent 1" w:semiHidden="0" w:uiPriority="61" w:unhideWhenUsed="0"/>
+    <w:lsdException w:name="Light Grid Accent 1" w:semiHidden="0" w:uiPriority="62" w:unhideWhenUsed="0"/>
+    <w:lsdException w:name="Medium Shading 1 Accent 1" w:semiHidden="0" w:uiPriority="63" w:unhideWhenUsed="0"/>
+    <w:lsdException w:name="Medium Shading 2 Accent 1" w:semiHidden="0" w:uiPriority="64" w:unhideWhenUsed="0"/>
+    <w:lsdException w:name="Medium List 1 Accent 1" w:semiHidden="0" w:uiPriority="65" w:unhideWhenUsed="0"/>
+    <w:lsdException w:name="Revision" w:unhideWhenUsed="0"/>
+    <w:lsdException w:name="List Paragraph" w:semiHidden="0" w:uiPriority="34" w:unhideWhenUsed="0" w:qFormat="1"/>
+    <w:lsdException w:name="Quote" w:semiHidden="0" w:uiPriority="29" w:unhideWhenUsed="0" w:qFormat="1"/>
+    <w:lsdException w:name="Intense Quote" w:semiHidden="0" w:uiPriority="30" w:unhideWhenUsed="0" w:qFormat="1"/>
+    <w:lsdException w:name="Medium List 2 Accent 1" w:semiHidden="0" w:uiPriority="66" w:unhideWhenUsed="0"/>
+    <w:lsdException w:name="Medium Grid 1 Accent 1" w:semiHidden="0" w:uiPriority="67" w:unhideWhenUsed="0"/>
+    <w:lsdException w:name="Medium Grid 2 Accent 1" w:semiHidden="0" w:uiPriority="68" w:unhideWhenUsed="0"/>
+    <w:lsdException w:name="Medium Grid 3 Accent 1" w:semiHidden="0" w:uiPriority="69" w:unhideWhenUsed="0"/>
+    <w:lsdException w:name="Dark List Accent 1" w:semiHidden="0" w:uiPriority="70" w:unhideWhenUsed="0"/>
+    <w:lsdException w:name="Colorful Shading Accent 1" w:semiHidden="0" w:uiPriority="71" w:unhideWhenUsed="0"/>
+    <w:lsdException w:name="Colorful List Accent 1" w:semiHidden="0" w:uiPriority="72" w:unhideWhenUsed="0"/>
+    <w:lsdException w:name="Colorful Grid Accent 1" w:semiHidden="0" w:uiPriority="73" w:unhideWhenUsed="0"/>
+    <w:lsdException w:name="Light Shading Accent 2" w:semiHidden="0" w:uiPriority="60" w:unhideWhenUsed="0"/>
+    <w:lsdException w:name="Light List Accent 2" w:semiHidden="0" w:uiPriority="61" w:unhideWhenUsed="0"/>
+    <w:lsdException w:name="Light Grid Accent 2" w:semiHidden="0" w:uiPriority="62" w:unhideWhenUsed="0"/>
+    <w:lsdException w:name="Medium Shading 1 Accent 2" w:semiHidden="0" w:uiPriority="63" w:unhideWhenUsed="0"/>
+    <w:lsdException w:name="Medium Shading 2 Accent 2" w:semiHidden="0" w:uiPriority="64" w:unhideWhenUsed="0"/>
+    <w:lsdException w:name="Medium List 1 Accent 2" w:semiHidden="0" w:uiPriority="65" w:unhideWhenUsed="0"/>
+    <w:lsdException w:name="Medium List 2 Accent 2" w:semiHidden="0" w:uiPriority="66" w:unhideWhenUsed="0"/>
+    <w:lsdException w:name="Medium Grid 1 Accent 2" w:semiHidden="0" w:uiPriority="67" w:unhideWhenUsed="0"/>
+    <w:lsdException w:name="Medium Grid 2 Accent 2" w:semiHidden="0" w:uiPriority="68" w:unhideWhenUsed="0"/>
+    <w:lsdException w:name="Medium Grid 3 Accent 2" w:semiHidden="0" w:uiPriority="69" w:unhideWhenUsed="0"/>
+    <w:lsdException w:name="Dark List Accent 2" w:semiHidden="0" w:uiPriority="70" w:unhideWhenUsed="0"/>
+    <w:lsdException w:name="Colorful Shading Accent 2" w:semiHidden="0" w:uiPriority="71" w:unhideWhenUsed="0"/>
+    <w:lsdException w:name="Colorful List Accent 2" w:semiHidden="0" w:uiPriority="72" w:unhideWhenUsed="0"/>
+    <w:lsdException w:name="Colorful Grid Accent 2" w:semiHidden="0" w:uiPriority="73" w:unhideWhenUsed="0"/>
+    <w:lsdException w:name="Light Shading Accent 3" w:semiHidden="0" w:uiPriority="60" w:unhideWhenUsed="0"/>
+    <w:lsdException w:name="Light List Accent 3" w:semiHidden="0" w:uiPriority="61" w:unhideWhenUsed="0"/>
+    <w:lsdException w:name="Light Grid Accent 3" w:semiHidden="0" w:uiPriority="62" w:unhideWhenUsed="0"/>
+    <w:lsdException w:name="Medium Shading 1 Accent 3" w:semiHidden="0" w:uiPriority="63" w:unhideWhenUsed="0"/>
+    <w:lsdException w:name="Medium Shading 2 Accent 3" w:semiHidden="0" w:uiPriority="64" w:unhideWhenUsed="0"/>
+    <w:lsdException w:name="Medium List 1 Accent 3" w:semiHidden="0" w:uiPriority="65" w:unhideWhenUsed="0"/>
+    <w:lsdException w:name="Medium List 2 Accent 3" w:semiHidden="0" w:uiPriority="66" w:unhideWhenUsed="0"/>
+    <w:lsdException w:name="Medium Grid 1 Accent 3" w:semiHidden="0" w:uiPriority="67" w:unhideWhenUsed="0"/>
+    <w:lsdException w:name="Medium Grid 2 Accent 3" w:semiHidden="0" w:uiPriority="68" w:unhideWhenUsed="0"/>
+    <w:lsdException w:name="Medium Grid 3 Accent 3" w:semiHidden="0" w:uiPriority="69" w:unhideWhenUsed="0"/>
+    <w:lsdException w:name="Dark List Accent 3" w:semiHidden="0" w:uiPriority="70" w:unhideWhenUsed="0"/>
+    <w:lsdException w:name="Colorful Shading Accent 3" w:semiHidden="0" w:uiPriority="71" w:unhideWhenUsed="0"/>
+    <w:lsdException w:name="Colorful List Accent 3" w:semiHidden="0" w:uiPriority="72" w:unhideWhenUsed="0"/>
+    <w:lsdException w:name="Colorful Grid Accent 3" w:semiHidden="0" w:uiPriority="73" w:unhideWhenUsed="0"/>
+    <w:lsdException w:name="Light Shading Accent 4" w:semiHidden="0" w:uiPriority="60" w:unhideWhenUsed="0"/>
+    <w:lsdException w:name="Light List Accent 4" w:semiHidden="0" w:uiPriority="61" w:unhideWhenUsed="0"/>
+    <w:lsdException w:name="Light Grid Accent 4" w:semiHidden="0" w:uiPriority="62" w:unhideWhenUsed="0"/>
+    <w:lsdException w:name="Medium Shading 1 Accent 4" w:semiHidden="0" w:uiPriority="63" w:unhideWhenUsed="0"/>
+    <w:lsdException w:name="Medium Shading 2 Accent 4" w:semiHidden="0" w:uiPriority="64" w:unhideWhenUsed="0"/>
+    <w:lsdException w:name="Medium List 1 Accent 4" w:semiHidden="0" w:uiPriority="65" w:unhideWhenUsed="0"/>
+    <w:lsdException w:name="Medium List 2 Accent 4" w:semiHidden="0" w:uiPriority="66" w:unhideWhenUsed="0"/>
+    <w:lsdException w:name="Medium Grid 1 Accent 4" w:semiHidden="0" w:uiPriority="67" w:unhideWhenUsed="0"/>
+    <w:lsdException w:name="Medium Grid 2 Accent 4" w:semiHidden="0" w:uiPriority="68" w:unhideWhenUsed="0"/>
+    <w:lsdException w:name="Medium Grid 3 Accent 4" w:semiHidden="0" w:uiPriority="69" w:unhideWhenUsed="0"/>
+    <w:lsdException w:name="Dark List Accent 4" w:semiHidden="0" w:uiPriority="70" w:unhideWhenUsed="0"/>
+    <w:lsdException w:name="Colorful Shading Accent 4" w:semiHidden="0" w:uiPriority="71" w:unhideWhenUsed="0"/>
+    <w:lsdException w:name="Colorful List Accent 4" w:semiHidden="0" w:uiPriority="72" w:unhideWhenUsed="0"/>
+    <w:lsdException w:name="Colorful Grid Accent 4" w:semiHidden="0" w:uiPriority="73" w:unhideWhenUsed="0"/>
+    <w:lsdException w:name="Light Shading Accent 5" w:semiHidden="0" w:uiPriority="60" w:unhideWhenUsed="0"/>
+    <w:lsdException w:name="Light List Accent 5" w:semiHidden="0" w:uiPriority="61" w:unhideWhenUsed="0"/>
+    <w:lsdException w:name="Light Grid Accent 5" w:semiHidden="0" w:uiPriority="62" w:unhideWhenUsed="0"/>
+    <w:lsdException w:name="Medium Shading 1 Accent 5" w:semiHidden="0" w:uiPriority="63" w:unhideWhenUsed="0"/>
+    <w:lsdException w:name="Medium Shading 2 Accent 5" w:semiHidden="0" w:uiPriority="64" w:unhideWhenUsed="0"/>
+    <w:lsdException w:name="Medium List 1 Accent 5" w:semiHidden="0" w:uiPriority="65" w:unhideWhenUsed="0"/>
+    <w:lsdException w:name="Medium List 2 Accent 5" w:semiHidden="0" w:uiPriority="66" w:unhideWhenUsed="0"/>
+    <w:lsdException w:name="Medium Grid 1 Accent 5" w:semiHidden="0" w:uiPriority="67" w:unhideWhenUsed="0"/>
+    <w:lsdException w:name="Medium Grid 2 Accent 5" w:semiHidden="0" w:uiPriority="68" w:unhideWhenUsed="0"/>
+    <w:lsdException w:name="Medium Grid 3 Accent 5" w:semiHidden="0" w:uiPriority="69" w:unhideWhenUsed="0"/>
+    <w:lsdException w:name="Dark List Accent 5" w:semiHidden="0" w:uiPriority="70" w:unhideWhenUsed="0"/>
+    <w:lsdException w:name="Colorful Shading Accent 5" w:semiHidden="0" w:uiPriority="71" w:unhideWhenUsed="0"/>
+    <w:lsdException w:name="Colorful List Accent 5" w:semiHidden="0" w:uiPriority="72" w:unhideWhenUsed="0"/>
+    <w:lsdException w:name="Colorful Grid Accent 5" w:semiHidden="0" w:uiPriority="73" w:unhideWhenUsed="0"/>
+    <w:lsdException w:name="Light Shading Accent 6" w:semiHidden="0" w:uiPriority="60" w:unhideWhenUsed="0"/>
+    <w:lsdException w:name="Light List Accent 6" w:semiHidden="0" w:uiPriority="61" w:unhideWhenUsed="0"/>
+    <w:lsdException w:name="Light Grid Accent 6" w:semiHidden="0" w:uiPriority="62" w:unhideWhenUsed="0"/>
+    <w:lsdException w:name="Medium Shading 1 Accent 6" w:semiHidden="0" w:uiPriority="63" w:unhideWhenUsed="0"/>
+    <w:lsdException w:name="Medium Shading 2 Accent 6" w:semiHidden="0" w:uiPriority="64" w:unhideWhenUsed="0"/>
+    <w:lsdException w:name="Medium List 1 Accent 6" w:semiHidden="0" w:uiPriority="65" w:unhideWhenUsed="0"/>
+    <w:lsdException w:name="Medium List 2 Accent 6" w:semiHidden="0" w:uiPriority="66" w:unhideWhenUsed="0"/>
+    <w:lsdException w:name="Medium Grid 1 Accent 6" w:semiHidden="0" w:uiPriority="67" w:unhideWhenUsed="0"/>
+    <w:lsdException w:name="Medium Grid 2 Accent 6" w:semiHidden="0" w:uiPriority="68" w:unhideWhenUsed="0"/>
+    <w:lsdException w:name="Medium Grid 3 Accent 6" w:semiHidden="0" w:uiPriority="69" w:unhideWhenUsed="0"/>
+    <w:lsdException w:name="Dark List Accent 6" w:semiHidden="0" w:uiPriority="70" w:unhideWhenUsed="0"/>
+    <w:lsdException w:name="Colorful Shading Accent 6" w:semiHidden="0" w:uiPriority="71" w:unhideWhenUsed="0"/>
+    <w:lsdException w:name="Colorful List Accent 6" w:semiHidden="0" w:uiPriority="72" w:unhideWhenUsed="0"/>
+    <w:lsdException w:name="Colorful Grid Accent 6" w:semiHidden="0" w:uiPriority="73" w:unhideWhenUsed="0"/>
+    <w:lsdException w:name="Subtle Emphasis" w:semiHidden="0" w:uiPriority="19" w:unhideWhenUsed="0" w:qFormat="1"/>
+    <w:lsdException w:name="Intense Emphasis" w:semiHidden="0" w:uiPriority="21" w:unhideWhenUsed="0" w:qFormat="1"/>
+    <w:lsdException w:name="Subtle Reference" w:semiHidden="0" w:uiPriority="31" w:unhideWhenUsed="0" w:qFormat="1"/>
+    <w:lsdException w:name="Intense Reference" w:semiHidden="0" w:uiPriority="32" w:unhideWhenUsed="0" w:qFormat="1"/>
+    <w:lsdException w:name="Book Title" w:semiHidden="0" w:uiPriority="33" w:unhideWhenUsed="0" w:qFormat="1"/>
+    <w:lsdException w:name="Bibliography" w:uiPriority="37"/>
+    <w:lsdException w:name="TOC Heading" w:uiPriority="39" w:qFormat="1"/>
   </w:latentStyles>
   <w:style w:type="paragraph" w:default="1" w:styleId="Normal">
     <w:name w:val="Normal"/>
     <w:qFormat/>
     <w:rsid w:val="007C798B"/>
   </w:style>
-  <w:style w:type="paragraph" w:styleId="Heading1">
+  <w:style w:type="paragraph" w:styleId="Ttulo1">
     <w:name w:val="heading 1"/>
     <w:basedOn w:val="Normal"/>
     <w:next w:val="Normal"/>
-    <w:link w:val="Heading1Char"/>
+    <w:link w:val="Ttulo1Car"/>
     <w:uiPriority w:val="9"/>
     <w:qFormat/>
     <w:rsid w:val="003A4B8F"/>
@@ -2442,11 +2223,11 @@
       <w:szCs w:val="28"/>
     </w:rPr>
   </w:style>
-  <w:style w:type="paragraph" w:styleId="Heading2">
+  <w:style w:type="paragraph" w:styleId="Ttulo2">
     <w:name w:val="heading 2"/>
     <w:basedOn w:val="Normal"/>
     <w:next w:val="Normal"/>
-    <w:link w:val="Heading2Char"/>
+    <w:link w:val="Ttulo2Car"/>
     <w:uiPriority w:val="9"/>
     <w:unhideWhenUsed/>
     <w:qFormat/>
@@ -2466,17 +2247,18 @@
       <w:szCs w:val="26"/>
     </w:rPr>
   </w:style>
-  <w:style w:type="character" w:default="1" w:styleId="DefaultParagraphFont">
+  <w:style w:type="character" w:default="1" w:styleId="Fuentedeprrafopredeter">
     <w:name w:val="Default Paragraph Font"/>
     <w:uiPriority w:val="1"/>
     <w:semiHidden/>
     <w:unhideWhenUsed/>
   </w:style>
-  <w:style w:type="table" w:default="1" w:styleId="TableNormal">
+  <w:style w:type="table" w:default="1" w:styleId="Tablanormal">
     <w:name w:val="Normal Table"/>
     <w:uiPriority w:val="99"/>
     <w:semiHidden/>
     <w:unhideWhenUsed/>
+    <w:qFormat/>
     <w:tblPr>
       <w:tblInd w:w="0" w:type="dxa"/>
       <w:tblCellMar>
@@ -2487,16 +2269,16 @@
       </w:tblCellMar>
     </w:tblPr>
   </w:style>
-  <w:style w:type="numbering" w:default="1" w:styleId="NoList">
+  <w:style w:type="numbering" w:default="1" w:styleId="Sinlista">
     <w:name w:val="No List"/>
     <w:uiPriority w:val="99"/>
     <w:semiHidden/>
     <w:unhideWhenUsed/>
   </w:style>
-  <w:style w:type="character" w:customStyle="1" w:styleId="Heading2Char">
-    <w:name w:val="Heading 2 Char"/>
-    <w:basedOn w:val="DefaultParagraphFont"/>
-    <w:link w:val="Heading2"/>
+  <w:style w:type="character" w:customStyle="1" w:styleId="Ttulo2Car">
+    <w:name w:val="Título 2 Car"/>
+    <w:basedOn w:val="Fuentedeprrafopredeter"/>
+    <w:link w:val="Ttulo2"/>
     <w:uiPriority w:val="9"/>
     <w:rsid w:val="003A4B8F"/>
     <w:rPr>
@@ -2508,10 +2290,10 @@
       <w:szCs w:val="26"/>
     </w:rPr>
   </w:style>
-  <w:style w:type="character" w:customStyle="1" w:styleId="Heading1Char">
-    <w:name w:val="Heading 1 Char"/>
-    <w:basedOn w:val="DefaultParagraphFont"/>
-    <w:link w:val="Heading1"/>
+  <w:style w:type="character" w:customStyle="1" w:styleId="Ttulo1Car">
+    <w:name w:val="Título 1 Car"/>
+    <w:basedOn w:val="Fuentedeprrafopredeter"/>
+    <w:link w:val="Ttulo1"/>
     <w:uiPriority w:val="9"/>
     <w:rsid w:val="003A4B8F"/>
     <w:rPr>
@@ -2523,7 +2305,7 @@
       <w:szCs w:val="28"/>
     </w:rPr>
   </w:style>
-  <w:style w:type="paragraph" w:styleId="ListParagraph">
+  <w:style w:type="paragraph" w:styleId="Prrafodelista">
     <w:name w:val="List Paragraph"/>
     <w:basedOn w:val="Normal"/>
     <w:uiPriority w:val="34"/>
@@ -2534,11 +2316,11 @@
       <w:contextualSpacing/>
     </w:pPr>
   </w:style>
-  <w:style w:type="paragraph" w:styleId="Subtitle">
+  <w:style w:type="paragraph" w:styleId="Subttulo">
     <w:name w:val="Subtitle"/>
     <w:basedOn w:val="Normal"/>
     <w:next w:val="Normal"/>
-    <w:link w:val="SubtitleChar"/>
+    <w:link w:val="SubttuloCar"/>
     <w:uiPriority w:val="11"/>
     <w:qFormat/>
     <w:rsid w:val="00783CA9"/>
@@ -2557,10 +2339,10 @@
       <w:szCs w:val="24"/>
     </w:rPr>
   </w:style>
-  <w:style w:type="character" w:customStyle="1" w:styleId="SubtitleChar">
-    <w:name w:val="Subtitle Char"/>
-    <w:basedOn w:val="DefaultParagraphFont"/>
-    <w:link w:val="Subtitle"/>
+  <w:style w:type="character" w:customStyle="1" w:styleId="SubttuloCar">
+    <w:name w:val="Subtítulo Car"/>
+    <w:basedOn w:val="Fuentedeprrafopredeter"/>
+    <w:link w:val="Subttulo"/>
     <w:uiPriority w:val="11"/>
     <w:rsid w:val="00783CA9"/>
     <w:rPr>
@@ -2573,7 +2355,7 @@
       <w:szCs w:val="24"/>
     </w:rPr>
   </w:style>
-  <w:style w:type="paragraph" w:styleId="NormalIndent">
+  <w:style w:type="paragraph" w:styleId="Sangranormal">
     <w:name w:val="Normal Indent"/>
     <w:basedOn w:val="Normal"/>
     <w:rsid w:val="00822E9C"/>

</xml_diff>